<commit_message>
added motivation and Dreamworks
added motivation and references to Dreamworks
</commit_message>
<xml_diff>
--- a/Problem_1_report_MTH.docx
+++ b/Problem_1_report_MTH.docx
@@ -223,7 +223,13 @@
         <w:t>similarly liked between Men and Women</w:t>
       </w:r>
       <w:r>
-        <w:t xml:space="preserve">, the distribution of </w:t>
+        <w:t xml:space="preserve">, the </w:t>
+      </w:r>
+      <w:r>
+        <w:t>standard deviation o</w:t>
+      </w:r>
+      <w:r>
+        <w:t xml:space="preserve">f </w:t>
       </w:r>
       <w:r>
         <w:t xml:space="preserve">the </w:t>
@@ -241,7 +247,10 @@
         <w:t>lar to non-action movies</w:t>
       </w:r>
       <w:r>
-        <w:t xml:space="preserve"> and </w:t>
+        <w:t xml:space="preserve"> </w:t>
+      </w:r>
+      <w:r>
+        <w:t xml:space="preserve">and </w:t>
       </w:r>
       <w:r>
         <w:t xml:space="preserve">seven out of ten </w:t>
@@ -264,7 +273,18 @@
         <w:t xml:space="preserve"> </w:t>
       </w:r>
       <w:r>
-        <w:t>that the movie company create a minimally viable movie product, in the form of a movie trailer, for an action</w:t>
+        <w:t xml:space="preserve">that the movie company </w:t>
+      </w:r>
+      <w:proofErr w:type="spellStart"/>
+      <w:r>
+        <w:t>Dreamworks</w:t>
+      </w:r>
+      <w:proofErr w:type="spellEnd"/>
+      <w:r>
+        <w:t xml:space="preserve"> </w:t>
+      </w:r>
+      <w:r>
+        <w:t>create a minimally viable movie product, in the form of a movie trailer, for an action</w:t>
       </w:r>
       <w:r>
         <w:t xml:space="preserve"> genre movie.  </w:t>
@@ -279,7 +299,24 @@
         <w:t>potential consumers as soon as possible</w:t>
       </w:r>
       <w:r>
-        <w:t xml:space="preserve"> and provide the opportunity to collect as they watch, comment on and rate the trailer in various channels such as YouTube or IMDB.com.</w:t>
+        <w:t xml:space="preserve"> and provide the opportunity to collect </w:t>
+      </w:r>
+      <w:r>
+        <w:t xml:space="preserve">feedback </w:t>
+      </w:r>
+      <w:r>
+        <w:t xml:space="preserve">as </w:t>
+      </w:r>
+      <w:r>
+        <w:t>potential consumer</w:t>
+      </w:r>
+      <w:bookmarkStart w:id="0" w:name="_GoBack"/>
+      <w:bookmarkEnd w:id="0"/>
+      <w:r>
+        <w:t xml:space="preserve">s </w:t>
+      </w:r>
+      <w:r>
+        <w:t>watch, comment on and rate the trailer in various channels such as YouTube or IMDB.com.</w:t>
       </w:r>
     </w:p>
     <w:p>
@@ -295,10 +332,47 @@
         <w:t>Our team believes there is actionable information hidden in the data set</w:t>
       </w:r>
       <w:r>
-        <w:t xml:space="preserve"> that can help a movie production company experience success at the box office.  It is our desire to unlock the value through the application of statistical rigor to identify the types of movies that are popular and experience fiscal success at the box office.</w:t>
-      </w:r>
-      <w:r>
-        <w:t xml:space="preserve">  Furthermore, we hope to share our findings with a movie production company anxious to improve their performance at the box office and improve their ranking within the industry.</w:t>
+        <w:t xml:space="preserve"> that can help a movie production</w:t>
+      </w:r>
+      <w:r>
+        <w:t xml:space="preserve"> </w:t>
+      </w:r>
+      <w:r>
+        <w:t>company</w:t>
+      </w:r>
+      <w:r>
+        <w:t xml:space="preserve"> like </w:t>
+      </w:r>
+      <w:proofErr w:type="spellStart"/>
+      <w:r>
+        <w:t>Dreamworks</w:t>
+      </w:r>
+      <w:proofErr w:type="spellEnd"/>
+      <w:r>
+        <w:t xml:space="preserve"> </w:t>
+      </w:r>
+      <w:r>
+        <w:t>experience success at the box office.  It is our desire to unlock the value through the application of statistical rigor to identify the types of movies that are popular and experience fiscal success at the box office.</w:t>
+      </w:r>
+      <w:r>
+        <w:t xml:space="preserve">  Furthermore, we hope to share our findings with </w:t>
+      </w:r>
+      <w:proofErr w:type="spellStart"/>
+      <w:r>
+        <w:t>Dreamworks</w:t>
+      </w:r>
+      <w:proofErr w:type="spellEnd"/>
+      <w:r>
+        <w:t xml:space="preserve"> which is undoubtedly </w:t>
+      </w:r>
+      <w:r>
+        <w:t>anxious to improve their performance at the box office and improve their ranking within the</w:t>
+      </w:r>
+      <w:r>
+        <w:t xml:space="preserve"> movie production </w:t>
+      </w:r>
+      <w:r>
+        <w:t>industry.</w:t>
       </w:r>
       <w:r>
         <w:t xml:space="preserve"> </w:t>
@@ -752,10 +826,10 @@
                   <v:path o:extrusionok="f" gradientshapeok="t" o:connecttype="rect"/>
                   <o:lock v:ext="edit" aspectratio="t"/>
                 </v:shapetype>
-                <v:shape id="_x0000_i1025" type="#_x0000_t75" style="width:164.65pt;height:108.3pt" o:ole="">
+                <v:shape id="_x0000_i1025" type="#_x0000_t75" style="width:164.5pt;height:108pt" o:ole="">
                   <v:imagedata r:id="rId6" o:title=""/>
                 </v:shape>
-                <o:OLEObject Type="Embed" ProgID="PBrush" ShapeID="_x0000_i1025" DrawAspect="Content" ObjectID="_1570465083" r:id="rId7"/>
+                <o:OLEObject Type="Embed" ProgID="PBrush" ShapeID="_x0000_i1025" DrawAspect="Content" ObjectID="_1570512647" r:id="rId7"/>
               </w:object>
             </w:r>
           </w:p>
@@ -770,10 +844,10 @@
             </w:pPr>
             <w:r>
               <w:object w:dxaOrig="4900" w:dyaOrig="3420">
-                <v:shape id="_x0000_i1026" type="#_x0000_t75" style="width:154.65pt;height:108.3pt" o:ole="">
+                <v:shape id="_x0000_i1026" type="#_x0000_t75" style="width:154.5pt;height:108pt" o:ole="">
                   <v:imagedata r:id="rId8" o:title=""/>
                 </v:shape>
-                <o:OLEObject Type="Embed" ProgID="PBrush" ShapeID="_x0000_i1026" DrawAspect="Content" ObjectID="_1570465084" r:id="rId9"/>
+                <o:OLEObject Type="Embed" ProgID="PBrush" ShapeID="_x0000_i1026" DrawAspect="Content" ObjectID="_1570512648" r:id="rId9"/>
               </w:object>
             </w:r>
           </w:p>
@@ -14629,10 +14703,7 @@
     <w:p/>
     <w:p/>
     <w:p/>
-    <w:p>
-      <w:bookmarkStart w:id="0" w:name="_GoBack"/>
-      <w:bookmarkEnd w:id="0"/>
-    </w:p>
+    <w:p/>
     <w:p>
       <w:pPr>
         <w:rPr>
@@ -27132,7 +27203,7 @@
 </file>
 
 <file path=customXml/itemProps1.xml><?xml version="1.0" encoding="utf-8"?>
-<ds:datastoreItem xmlns:ds="http://schemas.openxmlformats.org/officeDocument/2006/customXml" ds:itemID="{023C96AB-3B3A-418B-8B24-C9E360B821D9}">
+<ds:datastoreItem xmlns:ds="http://schemas.openxmlformats.org/officeDocument/2006/customXml" ds:itemID="{E19AA9E5-50A5-4E81-99FB-77DC6F2C58E9}">
   <ds:schemaRefs>
     <ds:schemaRef ds:uri="http://schemas.openxmlformats.org/officeDocument/2006/bibliography"/>
   </ds:schemaRefs>

</xml_diff>